<commit_message>
Se han actualizado el doc de arquitectura y la presentacion
</commit_message>
<xml_diff>
--- a/doc/DOC DE ARQ.docx
+++ b/doc/DOC DE ARQ.docx
@@ -2368,8 +2368,6 @@
         </w:rPr>
         <w:tab/>
       </w:r>
-      <w:bookmarkStart w:id="1" w:name="_GoBack"/>
-      <w:bookmarkEnd w:id="1"/>
       <w:r>
         <w:rPr>
           <w:rFonts w:ascii="Arial" w:eastAsia="Times New Roman" w:hAnsi="Arial" w:cs="Arial"/>
@@ -2983,6 +2981,195 @@
         <w:t xml:space="preserve"> y componentes en los que se dividen el sistema</w:t>
       </w:r>
     </w:p>
+    <w:p>
+      <w:pPr>
+        <w:rPr>
+          <w:rFonts w:ascii="Arial" w:hAnsi="Arial" w:cs="Arial"/>
+          <w:sz w:val="24"/>
+          <w:szCs w:val="24"/>
+        </w:rPr>
+      </w:pPr>
+    </w:p>
+    <w:p>
+      <w:pPr>
+        <w:spacing w:after="0"/>
+        <w:rPr>
+          <w:rFonts w:ascii="Segoe UI" w:eastAsia="Times New Roman" w:hAnsi="Segoe UI" w:cs="Segoe UI"/>
+          <w:b/>
+          <w:color w:val="333333"/>
+          <w:szCs w:val="24"/>
+          <w:lang w:eastAsia="es-AR"/>
+        </w:rPr>
+      </w:pPr>
+      <w:r>
+        <w:rPr>
+          <w:rFonts w:ascii="Segoe UI" w:eastAsia="Times New Roman" w:hAnsi="Segoe UI" w:cs="Segoe UI"/>
+          <w:b/>
+          <w:color w:val="333333"/>
+          <w:szCs w:val="24"/>
+          <w:lang w:eastAsia="es-AR"/>
+        </w:rPr>
+        <w:t>CASOS DE PRUEBA DE INTEGRACIÓN</w:t>
+      </w:r>
+    </w:p>
+    <w:p>
+      <w:pPr>
+        <w:spacing w:after="0"/>
+        <w:rPr>
+          <w:rFonts w:ascii="Segoe UI" w:eastAsia="Times New Roman" w:hAnsi="Segoe UI" w:cs="Segoe UI"/>
+          <w:b/>
+          <w:color w:val="333333"/>
+          <w:szCs w:val="24"/>
+          <w:lang w:eastAsia="es-AR"/>
+        </w:rPr>
+      </w:pPr>
+    </w:p>
+    <w:p>
+      <w:pPr>
+        <w:spacing w:after="0"/>
+        <w:ind w:firstLine="708"/>
+        <w:rPr>
+          <w:rFonts w:ascii="Arial" w:hAnsi="Arial" w:cs="Arial"/>
+          <w:sz w:val="24"/>
+          <w:szCs w:val="24"/>
+        </w:rPr>
+      </w:pPr>
+      <w:r>
+        <w:rPr>
+          <w:rFonts w:ascii="Arial" w:hAnsi="Arial" w:cs="Arial"/>
+          <w:sz w:val="24"/>
+          <w:szCs w:val="24"/>
+        </w:rPr>
+        <w:t>Para el siguiente programa</w:t>
+      </w:r>
+      <w:r>
+        <w:rPr>
+          <w:rFonts w:ascii="Arial" w:hAnsi="Arial" w:cs="Arial"/>
+          <w:sz w:val="24"/>
+          <w:szCs w:val="24"/>
+        </w:rPr>
+        <w:t xml:space="preserve"> se realizaran casos de prueba de integración para verificar la interacción entre los módulos:</w:t>
+      </w:r>
+    </w:p>
+    <w:p>
+      <w:pPr>
+        <w:spacing w:after="0"/>
+        <w:ind w:firstLine="708"/>
+        <w:rPr>
+          <w:rFonts w:ascii="Arial" w:hAnsi="Arial" w:cs="Arial"/>
+          <w:sz w:val="24"/>
+          <w:szCs w:val="24"/>
+        </w:rPr>
+      </w:pPr>
+    </w:p>
+    <w:p>
+      <w:pPr>
+        <w:pStyle w:val="Prrafodelista"/>
+        <w:numPr>
+          <w:ilvl w:val="0"/>
+          <w:numId w:val="2"/>
+        </w:numPr>
+        <w:spacing w:after="0"/>
+        <w:rPr>
+          <w:rFonts w:ascii="Arial" w:hAnsi="Arial" w:cs="Arial"/>
+          <w:sz w:val="24"/>
+          <w:szCs w:val="24"/>
+        </w:rPr>
+      </w:pPr>
+      <w:r>
+        <w:rPr>
+          <w:rFonts w:ascii="Arial" w:hAnsi="Arial" w:cs="Arial"/>
+          <w:sz w:val="24"/>
+          <w:szCs w:val="24"/>
+        </w:rPr>
+        <w:t>Controlador y Modelo</w:t>
+      </w:r>
+    </w:p>
+    <w:p>
+      <w:pPr>
+        <w:pStyle w:val="Prrafodelista"/>
+        <w:spacing w:after="0"/>
+        <w:ind w:left="1428"/>
+        <w:rPr>
+          <w:rFonts w:ascii="Arial" w:hAnsi="Arial" w:cs="Arial"/>
+          <w:sz w:val="24"/>
+          <w:szCs w:val="24"/>
+        </w:rPr>
+      </w:pPr>
+    </w:p>
+    <w:p>
+      <w:pPr>
+        <w:pStyle w:val="Prrafodelista"/>
+        <w:numPr>
+          <w:ilvl w:val="0"/>
+          <w:numId w:val="2"/>
+        </w:numPr>
+        <w:spacing w:after="0"/>
+        <w:rPr>
+          <w:rFonts w:ascii="Arial" w:hAnsi="Arial" w:cs="Arial"/>
+          <w:sz w:val="24"/>
+          <w:szCs w:val="24"/>
+        </w:rPr>
+      </w:pPr>
+      <w:r>
+        <w:rPr>
+          <w:rFonts w:ascii="Arial" w:hAnsi="Arial" w:cs="Arial"/>
+          <w:sz w:val="24"/>
+          <w:szCs w:val="24"/>
+        </w:rPr>
+        <w:t>Controlador e Interfaz</w:t>
+      </w:r>
+    </w:p>
+    <w:p>
+      <w:pPr>
+        <w:pStyle w:val="Prrafodelista"/>
+        <w:spacing w:after="0"/>
+        <w:rPr>
+          <w:rFonts w:ascii="Arial" w:hAnsi="Arial" w:cs="Arial"/>
+          <w:sz w:val="24"/>
+          <w:szCs w:val="24"/>
+        </w:rPr>
+      </w:pPr>
+    </w:p>
+    <w:p>
+      <w:pPr>
+        <w:spacing w:after="0"/>
+        <w:ind w:left="708"/>
+        <w:rPr>
+          <w:rFonts w:ascii="Arial" w:hAnsi="Arial" w:cs="Arial"/>
+          <w:sz w:val="24"/>
+          <w:szCs w:val="24"/>
+        </w:rPr>
+      </w:pPr>
+      <w:r>
+        <w:rPr>
+          <w:rFonts w:ascii="Arial" w:hAnsi="Arial" w:cs="Arial"/>
+          <w:sz w:val="24"/>
+          <w:szCs w:val="24"/>
+        </w:rPr>
+        <w:t>El detalle de las pruebas de integración se encuentra en el documento</w:t>
+      </w:r>
+    </w:p>
+    <w:p>
+      <w:pPr>
+        <w:spacing w:after="0"/>
+        <w:rPr>
+          <w:rFonts w:ascii="Arial" w:hAnsi="Arial" w:cs="Arial"/>
+          <w:sz w:val="24"/>
+          <w:szCs w:val="24"/>
+        </w:rPr>
+      </w:pPr>
+      <w:r>
+        <w:rPr>
+          <w:rFonts w:ascii="Arial" w:hAnsi="Arial" w:cs="Arial"/>
+          <w:sz w:val="24"/>
+          <w:szCs w:val="24"/>
+        </w:rPr>
+        <w:t>de diseño.</w:t>
+      </w:r>
+      <w:bookmarkStart w:id="1" w:name="_GoBack"/>
+      <w:bookmarkEnd w:id="1"/>
+    </w:p>
     <w:sectPr>
       <w:pgSz w:w="11906" w:h="16838"/>
       <w:pgMar w:top="1417" w:right="1701" w:bottom="1417" w:left="1701" w:header="708" w:footer="708" w:gutter="0"/>
@@ -3087,6 +3274,119 @@
       <w:pPr>
         <w:ind w:left="5151" w:hanging="1800"/>
       </w:pPr>
+    </w:lvl>
+  </w:abstractNum>
+  <w:abstractNum w:abstractNumId="1">
+    <w:nsid w:val="71F640F8"/>
+    <w:multiLevelType w:val="hybridMultilevel"/>
+    <w:tmpl w:val="551ED998"/>
+    <w:lvl w:ilvl="0" w:tplc="0C0A0001">
+      <w:start w:val="1"/>
+      <w:numFmt w:val="bullet"/>
+      <w:lvlText w:val=""/>
+      <w:lvlJc w:val="left"/>
+      <w:pPr>
+        <w:ind w:left="1428" w:hanging="360"/>
+      </w:pPr>
+      <w:rPr>
+        <w:rFonts w:ascii="Symbol" w:hAnsi="Symbol" w:hint="default"/>
+      </w:rPr>
+    </w:lvl>
+    <w:lvl w:ilvl="1" w:tplc="0C0A0003" w:tentative="1">
+      <w:start w:val="1"/>
+      <w:numFmt w:val="bullet"/>
+      <w:lvlText w:val="o"/>
+      <w:lvlJc w:val="left"/>
+      <w:pPr>
+        <w:ind w:left="2148" w:hanging="360"/>
+      </w:pPr>
+      <w:rPr>
+        <w:rFonts w:ascii="Courier New" w:hAnsi="Courier New" w:cs="Courier New" w:hint="default"/>
+      </w:rPr>
+    </w:lvl>
+    <w:lvl w:ilvl="2" w:tplc="0C0A0005" w:tentative="1">
+      <w:start w:val="1"/>
+      <w:numFmt w:val="bullet"/>
+      <w:lvlText w:val=""/>
+      <w:lvlJc w:val="left"/>
+      <w:pPr>
+        <w:ind w:left="2868" w:hanging="360"/>
+      </w:pPr>
+      <w:rPr>
+        <w:rFonts w:ascii="Wingdings" w:hAnsi="Wingdings" w:hint="default"/>
+      </w:rPr>
+    </w:lvl>
+    <w:lvl w:ilvl="3" w:tplc="0C0A0001" w:tentative="1">
+      <w:start w:val="1"/>
+      <w:numFmt w:val="bullet"/>
+      <w:lvlText w:val=""/>
+      <w:lvlJc w:val="left"/>
+      <w:pPr>
+        <w:ind w:left="3588" w:hanging="360"/>
+      </w:pPr>
+      <w:rPr>
+        <w:rFonts w:ascii="Symbol" w:hAnsi="Symbol" w:hint="default"/>
+      </w:rPr>
+    </w:lvl>
+    <w:lvl w:ilvl="4" w:tplc="0C0A0003" w:tentative="1">
+      <w:start w:val="1"/>
+      <w:numFmt w:val="bullet"/>
+      <w:lvlText w:val="o"/>
+      <w:lvlJc w:val="left"/>
+      <w:pPr>
+        <w:ind w:left="4308" w:hanging="360"/>
+      </w:pPr>
+      <w:rPr>
+        <w:rFonts w:ascii="Courier New" w:hAnsi="Courier New" w:cs="Courier New" w:hint="default"/>
+      </w:rPr>
+    </w:lvl>
+    <w:lvl w:ilvl="5" w:tplc="0C0A0005" w:tentative="1">
+      <w:start w:val="1"/>
+      <w:numFmt w:val="bullet"/>
+      <w:lvlText w:val=""/>
+      <w:lvlJc w:val="left"/>
+      <w:pPr>
+        <w:ind w:left="5028" w:hanging="360"/>
+      </w:pPr>
+      <w:rPr>
+        <w:rFonts w:ascii="Wingdings" w:hAnsi="Wingdings" w:hint="default"/>
+      </w:rPr>
+    </w:lvl>
+    <w:lvl w:ilvl="6" w:tplc="0C0A0001" w:tentative="1">
+      <w:start w:val="1"/>
+      <w:numFmt w:val="bullet"/>
+      <w:lvlText w:val=""/>
+      <w:lvlJc w:val="left"/>
+      <w:pPr>
+        <w:ind w:left="5748" w:hanging="360"/>
+      </w:pPr>
+      <w:rPr>
+        <w:rFonts w:ascii="Symbol" w:hAnsi="Symbol" w:hint="default"/>
+      </w:rPr>
+    </w:lvl>
+    <w:lvl w:ilvl="7" w:tplc="0C0A0003" w:tentative="1">
+      <w:start w:val="1"/>
+      <w:numFmt w:val="bullet"/>
+      <w:lvlText w:val="o"/>
+      <w:lvlJc w:val="left"/>
+      <w:pPr>
+        <w:ind w:left="6468" w:hanging="360"/>
+      </w:pPr>
+      <w:rPr>
+        <w:rFonts w:ascii="Courier New" w:hAnsi="Courier New" w:cs="Courier New" w:hint="default"/>
+      </w:rPr>
+    </w:lvl>
+    <w:lvl w:ilvl="8" w:tplc="0C0A0005" w:tentative="1">
+      <w:start w:val="1"/>
+      <w:numFmt w:val="bullet"/>
+      <w:lvlText w:val=""/>
+      <w:lvlJc w:val="left"/>
+      <w:pPr>
+        <w:ind w:left="7188" w:hanging="360"/>
+      </w:pPr>
+      <w:rPr>
+        <w:rFonts w:ascii="Wingdings" w:hAnsi="Wingdings" w:hint="default"/>
+      </w:rPr>
     </w:lvl>
   </w:abstractNum>
   <w:num w:numId="1">
@@ -3118,6 +3418,9 @@
     <w:lvlOverride w:ilvl="8">
       <w:startOverride w:val="1"/>
     </w:lvlOverride>
+  </w:num>
+  <w:num w:numId="2">
+    <w:abstractNumId w:val="1"/>
   </w:num>
 </w:numbering>
 </file>
@@ -3319,7 +3622,6 @@
       <w:spacing w:after="0" w:line="240" w:lineRule="auto"/>
     </w:pPr>
     <w:tblPr>
-      <w:tblInd w:w="0" w:type="nil"/>
       <w:tblBorders>
         <w:top w:val="single" w:sz="4" w:space="0" w:color="auto"/>
         <w:left w:val="single" w:sz="4" w:space="0" w:color="auto"/>
@@ -3328,6 +3630,12 @@
         <w:insideH w:val="single" w:sz="4" w:space="0" w:color="auto"/>
         <w:insideV w:val="single" w:sz="4" w:space="0" w:color="auto"/>
       </w:tblBorders>
+      <w:tblCellMar>
+        <w:top w:w="0" w:type="dxa"/>
+        <w:left w:w="108" w:type="dxa"/>
+        <w:bottom w:w="0" w:type="dxa"/>
+        <w:right w:w="108" w:type="dxa"/>
+      </w:tblCellMar>
     </w:tblPr>
   </w:style>
   <w:style w:type="paragraph" w:styleId="Textodeglobo">
@@ -3359,6 +3667,17 @@
       <w:sz w:val="16"/>
       <w:szCs w:val="16"/>
     </w:rPr>
+  </w:style>
+  <w:style w:type="paragraph" w:styleId="Prrafodelista">
+    <w:name w:val="List Paragraph"/>
+    <w:basedOn w:val="Normal"/>
+    <w:uiPriority w:val="34"/>
+    <w:qFormat/>
+    <w:rsid w:val="005B6D57"/>
+    <w:pPr>
+      <w:ind w:left="720"/>
+      <w:contextualSpacing/>
+    </w:pPr>
   </w:style>
 </w:styles>
 </file>
@@ -3560,7 +3879,6 @@
       <w:spacing w:after="0" w:line="240" w:lineRule="auto"/>
     </w:pPr>
     <w:tblPr>
-      <w:tblInd w:w="0" w:type="nil"/>
       <w:tblBorders>
         <w:top w:val="single" w:sz="4" w:space="0" w:color="auto"/>
         <w:left w:val="single" w:sz="4" w:space="0" w:color="auto"/>
@@ -3569,6 +3887,12 @@
         <w:insideH w:val="single" w:sz="4" w:space="0" w:color="auto"/>
         <w:insideV w:val="single" w:sz="4" w:space="0" w:color="auto"/>
       </w:tblBorders>
+      <w:tblCellMar>
+        <w:top w:w="0" w:type="dxa"/>
+        <w:left w:w="108" w:type="dxa"/>
+        <w:bottom w:w="0" w:type="dxa"/>
+        <w:right w:w="108" w:type="dxa"/>
+      </w:tblCellMar>
     </w:tblPr>
   </w:style>
   <w:style w:type="paragraph" w:styleId="Textodeglobo">
@@ -3600,6 +3924,17 @@
       <w:sz w:val="16"/>
       <w:szCs w:val="16"/>
     </w:rPr>
+  </w:style>
+  <w:style w:type="paragraph" w:styleId="Prrafodelista">
+    <w:name w:val="List Paragraph"/>
+    <w:basedOn w:val="Normal"/>
+    <w:uiPriority w:val="34"/>
+    <w:qFormat/>
+    <w:rsid w:val="005B6D57"/>
+    <w:pPr>
+      <w:ind w:left="720"/>
+      <w:contextualSpacing/>
+    </w:pPr>
   </w:style>
 </w:styles>
 </file>

</xml_diff>